<commit_message>
criação do caso de uso CSU14 - Manter Almoxarifado, atualizalçao dos CSU09 E CS011
</commit_message>
<xml_diff>
--- a/Requisitos/descricao_casos_de_uso/nivel_sistema/CSU11 - Manter Locais.docx
+++ b/Requisitos/descricao_casos_de_uso/nivel_sistema/CSU11 - Manter Locais.docx
@@ -1211,7 +1211,7 @@
                 <w:color w:val="ff0000"/>
                 <w:rtl w:val="0"/>
               </w:rPr>
-              <w:t xml:space="preserve">Atualizar Local</w:t>
+              <w:t xml:space="preserve">Alterar Local</w:t>
             </w:r>
             <w:r>
               <w:rPr>
@@ -3900,7 +3900,7 @@
 
 <file path=customXML/item1.xml><?xml version="1.0" encoding="utf-8"?>
 <go:gDocsCustomXmlDataStorage xmlns:go="http://customooxmlschemas.google.com/" xmlns:r="http://schemas.openxmlformats.org/officeDocument/2006/relationships">
-  <go:docsCustomData xmlns:go="http://customooxmlschemas.google.com/" roundtripDataSignature="AMtx7mgPcOgA4dVpDQJ5N4nk+HnQivYGDA==">AMUW2mX4zCq5kiwRCGMcFfx/o0DD/0zcuRXlynBJg9uaOHd73+IINAt6eARMcJXoOvq8x21Yys3d7NfN+gBCVYV62VVcOhmDwOqZjt15++vWSRLuehezAt4=</go:docsCustomData>
+  <go:docsCustomData xmlns:go="http://customooxmlschemas.google.com/" roundtripDataSignature="AMtx7mgPcOgA4dVpDQJ5N4nk+HnQivYGDA==">AMUW2mW6KfkOKTt8HfvqJCob5U7lNKLQkXh3pzg+hGchL/UBTolKMRq2YwmzYevCCbc983CF0YJ0Iv6fXS6P6S+WtEWLXTRq9phdq02IZU12k7+glJUUB8M=</go:docsCustomData>
 </go:gDocsCustomXmlDataStorage>
 </file>
 

</xml_diff>